<commit_message>
updates to validation of washing
</commit_message>
<xml_diff>
--- a/Washing Validation Script.docx
+++ b/Washing Validation Script.docx
@@ -3079,7 +3079,161 @@
         </w:drawing>
       </w:r>
     </w:p>
-    <w:p/>
+    <w:p>
+      <w:r>
+        <w:t xml:space="preserve">Testing </w:t>
+      </w:r>
+      <w:proofErr w:type="spellStart"/>
+      <w:r>
+        <w:t>Xs</w:t>
+      </w:r>
+      <w:proofErr w:type="spellEnd"/>
+    </w:p>
+    <w:p>
+      <w:proofErr w:type="spellStart"/>
+      <w:r>
+        <w:t>Xs</w:t>
+      </w:r>
+      <w:proofErr w:type="spellEnd"/>
+      <w:r>
+        <w:t xml:space="preserve"> was also updated, since we have only lettuce going in, we updated the </w:t>
+      </w:r>
+      <w:proofErr w:type="spellStart"/>
+      <w:r>
+        <w:t>Xs</w:t>
+      </w:r>
+      <w:proofErr w:type="spellEnd"/>
+      <w:r>
+        <w:t xml:space="preserve"> according to Pang et al. When we put the contamination in the lettuce the </w:t>
+      </w:r>
+      <w:proofErr w:type="spellStart"/>
+      <w:r>
+        <w:t>Xs</w:t>
+      </w:r>
+      <w:proofErr w:type="spellEnd"/>
+      <w:r>
+        <w:t xml:space="preserve"> curves obtained are fairly like the ones we had the contamination coming from the spinach</w:t>
+      </w:r>
+      <w:r>
+        <w:t xml:space="preserve"> as expected since the contamination going into the water should be the same</w:t>
+      </w:r>
+      <w:r>
+        <w:t xml:space="preserve">. Therefore, we can say that the total effect of the updated </w:t>
+      </w:r>
+      <w:proofErr w:type="spellStart"/>
+      <w:r>
+        <w:t>Xs</w:t>
+      </w:r>
+      <w:proofErr w:type="spellEnd"/>
+      <w:r>
+        <w:t xml:space="preserve"> and </w:t>
+      </w:r>
+      <w:proofErr w:type="spellStart"/>
+      <w:r>
+        <w:t>Bws</w:t>
+      </w:r>
+      <w:proofErr w:type="spellEnd"/>
+      <w:r>
+        <w:t xml:space="preserve"> terms is validated with new </w:t>
+      </w:r>
+      <w:proofErr w:type="spellStart"/>
+      <w:r>
+        <w:t>Bws</w:t>
+      </w:r>
+      <w:proofErr w:type="spellEnd"/>
+      <w:r>
+        <w:t xml:space="preserve"> term defined from cross contamination from lettuce. </w:t>
+      </w:r>
+    </w:p>
+    <w:p>
+      <w:r>
+        <w:rPr>
+          <w:noProof/>
+        </w:rPr>
+        <w:drawing>
+          <wp:inline distT="0" distB="0" distL="0" distR="0" wp14:anchorId="0EE81686" wp14:editId="52415E18">
+            <wp:extent cx="2569860" cy="1790700"/>
+            <wp:effectExtent l="0" t="0" r="1905" b="0"/>
+            <wp:docPr id="9" name="Picture 9" descr="Chart, line chart&#10;&#10;Description automatically generated"/>
+            <wp:cNvGraphicFramePr>
+              <a:graphicFrameLocks xmlns:a="http://schemas.openxmlformats.org/drawingml/2006/main" noChangeAspect="1"/>
+            </wp:cNvGraphicFramePr>
+            <a:graphic xmlns:a="http://schemas.openxmlformats.org/drawingml/2006/main">
+              <a:graphicData uri="http://schemas.openxmlformats.org/drawingml/2006/picture">
+                <pic:pic xmlns:pic="http://schemas.openxmlformats.org/drawingml/2006/picture">
+                  <pic:nvPicPr>
+                    <pic:cNvPr id="9" name="Picture 9" descr="Chart, line chart&#10;&#10;Description automatically generated"/>
+                    <pic:cNvPicPr/>
+                  </pic:nvPicPr>
+                  <pic:blipFill>
+                    <a:blip r:embed="rId11"/>
+                    <a:stretch>
+                      <a:fillRect/>
+                    </a:stretch>
+                  </pic:blipFill>
+                  <pic:spPr>
+                    <a:xfrm>
+                      <a:off x="0" y="0"/>
+                      <a:ext cx="2578247" cy="1796544"/>
+                    </a:xfrm>
+                    <a:prstGeom prst="rect">
+                      <a:avLst/>
+                    </a:prstGeom>
+                  </pic:spPr>
+                </pic:pic>
+              </a:graphicData>
+            </a:graphic>
+          </wp:inline>
+        </w:drawing>
+      </w:r>
+    </w:p>
+    <w:p>
+      <w:r>
+        <w:t xml:space="preserve">Ultimately now that the contamination is in the Lettuce XL is expected to be higher. We run XL and we observe that there are reductions in the number of pathogens in the lettuce due to the chlorine and that in areas is plateaus when FC levels are lower than 0.5.  The results do make sense therefore the model is considered validated. </w:t>
+      </w:r>
+    </w:p>
+    <w:p>
+      <w:r>
+        <w:rPr>
+          <w:noProof/>
+        </w:rPr>
+        <w:drawing>
+          <wp:inline distT="0" distB="0" distL="0" distR="0" wp14:anchorId="29F7DCF0" wp14:editId="543DA748">
+            <wp:extent cx="3026404" cy="2038350"/>
+            <wp:effectExtent l="0" t="0" r="3175" b="0"/>
+            <wp:docPr id="10" name="Picture 10" descr="Chart, histogram&#10;&#10;Description automatically generated"/>
+            <wp:cNvGraphicFramePr>
+              <a:graphicFrameLocks xmlns:a="http://schemas.openxmlformats.org/drawingml/2006/main" noChangeAspect="1"/>
+            </wp:cNvGraphicFramePr>
+            <a:graphic xmlns:a="http://schemas.openxmlformats.org/drawingml/2006/main">
+              <a:graphicData uri="http://schemas.openxmlformats.org/drawingml/2006/picture">
+                <pic:pic xmlns:pic="http://schemas.openxmlformats.org/drawingml/2006/picture">
+                  <pic:nvPicPr>
+                    <pic:cNvPr id="10" name="Picture 10" descr="Chart, histogram&#10;&#10;Description automatically generated"/>
+                    <pic:cNvPicPr/>
+                  </pic:nvPicPr>
+                  <pic:blipFill>
+                    <a:blip r:embed="rId12"/>
+                    <a:stretch>
+                      <a:fillRect/>
+                    </a:stretch>
+                  </pic:blipFill>
+                  <pic:spPr>
+                    <a:xfrm>
+                      <a:off x="0" y="0"/>
+                      <a:ext cx="3043831" cy="2050087"/>
+                    </a:xfrm>
+                    <a:prstGeom prst="rect">
+                      <a:avLst/>
+                    </a:prstGeom>
+                  </pic:spPr>
+                </pic:pic>
+              </a:graphicData>
+            </a:graphic>
+          </wp:inline>
+        </w:drawing>
+      </w:r>
+    </w:p>
     <w:sectPr>
       <w:pgSz w:w="12240" w:h="15840"/>
       <w:pgMar w:top="1440" w:right="1440" w:bottom="1440" w:left="1440" w:header="720" w:footer="720" w:gutter="0"/>

</xml_diff>